<commit_message>
Bổ sung câu 3
</commit_message>
<xml_diff>
--- a/Lab03/Lab3.docx
+++ b/Lab03/Lab3.docx
@@ -6,7 +6,7 @@
       <w:pPr>
         <w:spacing w:after="110" w:line="259" w:lineRule="auto"/>
         <w:ind w:left="0" w:right="130" w:firstLine="0"/>
-        <w:jc w:val="center"/>
+        <w:jc w:val="both"/>
       </w:pPr>
       <w:r>
         <w:rPr>
@@ -39,6 +39,7 @@
             <w:tabs>
               <w:tab w:val="right" w:leader="dot" w:pos="10101"/>
             </w:tabs>
+            <w:jc w:val="both"/>
           </w:pPr>
           <w:r>
             <w:fldChar w:fldCharType="begin"/>
@@ -79,6 +80,7 @@
             <w:tabs>
               <w:tab w:val="right" w:leader="dot" w:pos="10101"/>
             </w:tabs>
+            <w:jc w:val="both"/>
           </w:pPr>
           <w:hyperlink w:anchor="_Toc22765">
             <w:r>
@@ -110,6 +112,7 @@
             <w:tabs>
               <w:tab w:val="right" w:leader="dot" w:pos="10101"/>
             </w:tabs>
+            <w:jc w:val="both"/>
           </w:pPr>
           <w:hyperlink w:anchor="_Toc22766">
             <w:r>
@@ -144,6 +147,7 @@
             <w:tabs>
               <w:tab w:val="right" w:leader="dot" w:pos="10101"/>
             </w:tabs>
+            <w:jc w:val="both"/>
           </w:pPr>
           <w:hyperlink w:anchor="_Toc22767">
             <w:r>
@@ -175,6 +179,7 @@
             <w:tabs>
               <w:tab w:val="right" w:leader="dot" w:pos="10101"/>
             </w:tabs>
+            <w:jc w:val="both"/>
           </w:pPr>
           <w:hyperlink w:anchor="_Toc22768">
             <w:r>
@@ -206,6 +211,7 @@
             <w:tabs>
               <w:tab w:val="right" w:leader="dot" w:pos="10101"/>
             </w:tabs>
+            <w:jc w:val="both"/>
           </w:pPr>
           <w:hyperlink w:anchor="_Toc22769">
             <w:r>
@@ -237,6 +243,7 @@
             <w:tabs>
               <w:tab w:val="right" w:leader="dot" w:pos="10101"/>
             </w:tabs>
+            <w:jc w:val="both"/>
           </w:pPr>
           <w:hyperlink w:anchor="_Toc22770">
             <w:r>
@@ -268,6 +275,7 @@
             <w:tabs>
               <w:tab w:val="right" w:leader="dot" w:pos="10101"/>
             </w:tabs>
+            <w:jc w:val="both"/>
           </w:pPr>
           <w:hyperlink w:anchor="_Toc22771">
             <w:r>
@@ -302,6 +310,7 @@
             <w:tabs>
               <w:tab w:val="right" w:leader="dot" w:pos="10101"/>
             </w:tabs>
+            <w:jc w:val="both"/>
           </w:pPr>
           <w:hyperlink w:anchor="_Toc22772">
             <w:r>
@@ -333,6 +342,7 @@
             <w:tabs>
               <w:tab w:val="right" w:leader="dot" w:pos="10101"/>
             </w:tabs>
+            <w:jc w:val="both"/>
           </w:pPr>
           <w:hyperlink w:anchor="_Toc22773">
             <w:r>
@@ -364,6 +374,7 @@
             <w:tabs>
               <w:tab w:val="right" w:leader="dot" w:pos="10101"/>
             </w:tabs>
+            <w:jc w:val="both"/>
           </w:pPr>
           <w:hyperlink w:anchor="_Toc22774">
             <w:r>
@@ -398,6 +409,7 @@
             <w:tabs>
               <w:tab w:val="right" w:leader="dot" w:pos="10101"/>
             </w:tabs>
+            <w:jc w:val="both"/>
           </w:pPr>
           <w:hyperlink w:anchor="_Toc22775">
             <w:r>
@@ -429,6 +441,7 @@
             <w:tabs>
               <w:tab w:val="right" w:leader="dot" w:pos="10101"/>
             </w:tabs>
+            <w:jc w:val="both"/>
           </w:pPr>
           <w:hyperlink w:anchor="_Toc22776">
             <w:r>
@@ -460,6 +473,7 @@
             <w:tabs>
               <w:tab w:val="right" w:leader="dot" w:pos="10101"/>
             </w:tabs>
+            <w:jc w:val="both"/>
           </w:pPr>
           <w:hyperlink w:anchor="_Toc22777">
             <w:r>
@@ -491,6 +505,7 @@
             <w:tabs>
               <w:tab w:val="right" w:leader="dot" w:pos="10101"/>
             </w:tabs>
+            <w:jc w:val="both"/>
           </w:pPr>
           <w:hyperlink w:anchor="_Toc22778">
             <w:r>
@@ -522,6 +537,7 @@
             <w:tabs>
               <w:tab w:val="right" w:leader="dot" w:pos="10101"/>
             </w:tabs>
+            <w:jc w:val="both"/>
           </w:pPr>
           <w:hyperlink w:anchor="_Toc22779">
             <w:r>
@@ -553,6 +569,7 @@
             <w:tabs>
               <w:tab w:val="right" w:leader="dot" w:pos="10101"/>
             </w:tabs>
+            <w:jc w:val="both"/>
           </w:pPr>
           <w:hyperlink w:anchor="_Toc22780">
             <w:r>
@@ -584,6 +601,7 @@
             <w:tabs>
               <w:tab w:val="right" w:leader="dot" w:pos="10101"/>
             </w:tabs>
+            <w:jc w:val="both"/>
           </w:pPr>
           <w:hyperlink w:anchor="_Toc22781">
             <w:r>
@@ -615,6 +633,7 @@
             <w:tabs>
               <w:tab w:val="right" w:leader="dot" w:pos="10101"/>
             </w:tabs>
+            <w:jc w:val="both"/>
           </w:pPr>
           <w:hyperlink w:anchor="_Toc22782">
             <w:r>
@@ -649,6 +668,7 @@
             <w:tabs>
               <w:tab w:val="right" w:leader="dot" w:pos="10101"/>
             </w:tabs>
+            <w:jc w:val="both"/>
           </w:pPr>
           <w:hyperlink w:anchor="_Toc22783">
             <w:r>
@@ -680,6 +700,7 @@
             <w:tabs>
               <w:tab w:val="right" w:leader="dot" w:pos="10101"/>
             </w:tabs>
+            <w:jc w:val="both"/>
           </w:pPr>
           <w:hyperlink w:anchor="_Toc22784">
             <w:r>
@@ -711,6 +732,7 @@
             <w:tabs>
               <w:tab w:val="right" w:leader="dot" w:pos="10101"/>
             </w:tabs>
+            <w:jc w:val="both"/>
           </w:pPr>
           <w:hyperlink w:anchor="_Toc22785">
             <w:r>
@@ -745,6 +767,7 @@
             <w:tabs>
               <w:tab w:val="right" w:leader="dot" w:pos="10101"/>
             </w:tabs>
+            <w:jc w:val="both"/>
           </w:pPr>
           <w:hyperlink w:anchor="_Toc22786">
             <w:r>
@@ -776,6 +799,7 @@
             <w:tabs>
               <w:tab w:val="right" w:leader="dot" w:pos="10101"/>
             </w:tabs>
+            <w:jc w:val="both"/>
           </w:pPr>
           <w:hyperlink w:anchor="_Toc22787">
             <w:r>
@@ -807,6 +831,7 @@
             <w:tabs>
               <w:tab w:val="right" w:leader="dot" w:pos="10101"/>
             </w:tabs>
+            <w:jc w:val="both"/>
           </w:pPr>
           <w:hyperlink w:anchor="_Toc22788">
             <w:r>
@@ -841,6 +866,7 @@
             <w:tabs>
               <w:tab w:val="right" w:leader="dot" w:pos="10101"/>
             </w:tabs>
+            <w:jc w:val="both"/>
           </w:pPr>
           <w:hyperlink w:anchor="_Toc22789">
             <w:r>
@@ -872,6 +898,7 @@
             <w:tabs>
               <w:tab w:val="right" w:leader="dot" w:pos="10101"/>
             </w:tabs>
+            <w:jc w:val="both"/>
           </w:pPr>
           <w:hyperlink w:anchor="_Toc22790">
             <w:r>
@@ -903,6 +930,7 @@
             <w:tabs>
               <w:tab w:val="right" w:leader="dot" w:pos="10101"/>
             </w:tabs>
+            <w:jc w:val="both"/>
           </w:pPr>
           <w:hyperlink w:anchor="_Toc22791">
             <w:r>
@@ -934,6 +962,7 @@
             <w:tabs>
               <w:tab w:val="right" w:leader="dot" w:pos="10101"/>
             </w:tabs>
+            <w:jc w:val="both"/>
           </w:pPr>
           <w:hyperlink w:anchor="_Toc22792">
             <w:r>
@@ -965,6 +994,7 @@
             <w:tabs>
               <w:tab w:val="right" w:leader="dot" w:pos="10101"/>
             </w:tabs>
+            <w:jc w:val="both"/>
           </w:pPr>
           <w:hyperlink w:anchor="_Toc22793">
             <w:r>
@@ -999,6 +1029,7 @@
             <w:tabs>
               <w:tab w:val="right" w:leader="dot" w:pos="10101"/>
             </w:tabs>
+            <w:jc w:val="both"/>
           </w:pPr>
           <w:hyperlink w:anchor="_Toc22794">
             <w:r>
@@ -1030,6 +1061,7 @@
             <w:tabs>
               <w:tab w:val="right" w:leader="dot" w:pos="10101"/>
             </w:tabs>
+            <w:jc w:val="both"/>
           </w:pPr>
           <w:hyperlink w:anchor="_Toc22795">
             <w:r>
@@ -1056,6 +1088,9 @@
           </w:hyperlink>
         </w:p>
         <w:p>
+          <w:pPr>
+            <w:jc w:val="both"/>
+          </w:pPr>
           <w:r>
             <w:fldChar w:fldCharType="end"/>
           </w:r>
@@ -1065,6 +1100,7 @@
     <w:p>
       <w:pPr>
         <w:ind w:left="450" w:right="112"/>
+        <w:jc w:val="both"/>
       </w:pPr>
       <w:r>
         <w:br w:type="page"/>
@@ -1074,6 +1110,7 @@
       <w:pPr>
         <w:spacing w:after="290" w:line="259" w:lineRule="auto"/>
         <w:ind w:left="0" w:firstLine="0"/>
+        <w:jc w:val="both"/>
       </w:pPr>
       <w:r>
         <w:rPr>
@@ -1088,6 +1125,7 @@
       <w:pPr>
         <w:pStyle w:val="Heading1"/>
         <w:ind w:left="-5"/>
+        <w:jc w:val="both"/>
       </w:pPr>
       <w:bookmarkStart w:id="0" w:name="_Toc22764"/>
       <w:r>
@@ -1117,6 +1155,7 @@
     <w:p>
       <w:pPr>
         <w:ind w:left="-5" w:right="112"/>
+        <w:jc w:val="both"/>
       </w:pPr>
       <w:r>
         <w:t xml:space="preserve">Lập trình client – server sử dụng giao thức UDP </w:t>
@@ -1126,6 +1165,7 @@
       <w:pPr>
         <w:spacing w:after="319"/>
         <w:ind w:left="-5" w:right="112"/>
+        <w:jc w:val="both"/>
       </w:pPr>
       <w:r>
         <w:t xml:space="preserve">Nắm được các lỗi thường xảy ra khi lập trình theo giao thức UDP và cách hạn chế các lỗi này </w:t>
@@ -1136,6 +1176,7 @@
         <w:pStyle w:val="Heading1"/>
         <w:spacing w:after="57"/>
         <w:ind w:left="-5"/>
+        <w:jc w:val="both"/>
       </w:pPr>
       <w:bookmarkStart w:id="1" w:name="_Toc22765"/>
       <w:r>
@@ -1166,6 +1207,7 @@
       <w:pPr>
         <w:spacing w:after="339"/>
         <w:ind w:left="-5" w:right="112"/>
+        <w:jc w:val="both"/>
       </w:pPr>
       <w:r>
         <w:t>1) Xây dựng chư</w:t>
@@ -1179,6 +1221,7 @@
         <w:pStyle w:val="Heading1"/>
         <w:spacing w:after="265"/>
         <w:ind w:left="-5"/>
+        <w:jc w:val="both"/>
       </w:pPr>
       <w:bookmarkStart w:id="2" w:name="_Toc22766"/>
       <w:r>
@@ -1209,6 +1252,7 @@
       <w:pPr>
         <w:pStyle w:val="Heading3"/>
         <w:ind w:left="-5" w:right="63"/>
+        <w:jc w:val="both"/>
       </w:pPr>
       <w:bookmarkStart w:id="3" w:name="_Toc22767"/>
       <w:r>
@@ -1244,6 +1288,7 @@
       <w:pPr>
         <w:pStyle w:val="Heading5"/>
         <w:ind w:left="-5"/>
+        <w:jc w:val="both"/>
       </w:pPr>
       <w:bookmarkStart w:id="4" w:name="_Toc22768"/>
       <w:r>
@@ -1285,6 +1330,7 @@
       <w:pPr>
         <w:spacing w:after="145"/>
         <w:ind w:left="-5" w:right="112"/>
+        <w:jc w:val="both"/>
       </w:pPr>
       <w:r>
         <w:t xml:space="preserve">Để lập trình socket ta sử dụng 2 namespace: </w:t>
@@ -1294,6 +1340,7 @@
       <w:pPr>
         <w:spacing w:after="4" w:line="249" w:lineRule="auto"/>
         <w:ind w:left="-5"/>
+        <w:jc w:val="both"/>
       </w:pPr>
       <w:r>
         <w:rPr>
@@ -1315,6 +1362,7 @@
       <w:pPr>
         <w:spacing w:after="57" w:line="249" w:lineRule="auto"/>
         <w:ind w:left="-5"/>
+        <w:jc w:val="both"/>
       </w:pPr>
       <w:r>
         <w:rPr>
@@ -1343,6 +1391,7 @@
       <w:pPr>
         <w:spacing w:after="226" w:line="259" w:lineRule="auto"/>
         <w:ind w:left="0" w:firstLine="0"/>
+        <w:jc w:val="both"/>
       </w:pPr>
       <w:r>
         <w:t xml:space="preserve"> </w:t>
@@ -1352,6 +1401,7 @@
       <w:pPr>
         <w:spacing w:after="145"/>
         <w:ind w:left="-5" w:right="112"/>
+        <w:jc w:val="both"/>
       </w:pPr>
       <w:r>
         <w:t xml:space="preserve">Tạo Server EndPoint, EndPoint này sẽ tham chiếu đến địa chỉ IP và Port của Server: </w:t>
@@ -1361,6 +1411,7 @@
       <w:pPr>
         <w:spacing w:after="54" w:line="249" w:lineRule="auto"/>
         <w:ind w:left="-5"/>
+        <w:jc w:val="both"/>
       </w:pPr>
       <w:r>
         <w:rPr>
@@ -1442,6 +1493,7 @@
       <w:pPr>
         <w:spacing w:after="258" w:line="259" w:lineRule="auto"/>
         <w:ind w:left="0" w:firstLine="0"/>
+        <w:jc w:val="both"/>
       </w:pPr>
       <w:r>
         <w:t xml:space="preserve"> </w:t>
@@ -1451,6 +1503,7 @@
       <w:pPr>
         <w:spacing w:after="142"/>
         <w:ind w:left="-5" w:right="112"/>
+        <w:jc w:val="both"/>
       </w:pPr>
       <w:r>
         <w:t xml:space="preserve">Tạo Server Socket, Socket này dùng để trao đổi dữ liệu với client </w:t>
@@ -1460,6 +1513,7 @@
       <w:pPr>
         <w:spacing w:after="4" w:line="249" w:lineRule="auto"/>
         <w:ind w:left="-5"/>
+        <w:jc w:val="both"/>
       </w:pPr>
       <w:r>
         <w:rPr>
@@ -1541,6 +1595,7 @@
       <w:pPr>
         <w:spacing w:after="47" w:line="259" w:lineRule="auto"/>
         <w:ind w:left="-5"/>
+        <w:jc w:val="both"/>
       </w:pPr>
       <w:r>
         <w:rPr>
@@ -1562,6 +1617,7 @@
       <w:pPr>
         <w:spacing w:after="258" w:line="259" w:lineRule="auto"/>
         <w:ind w:left="0" w:firstLine="0"/>
+        <w:jc w:val="both"/>
       </w:pPr>
       <w:r>
         <w:t xml:space="preserve"> </w:t>
@@ -1571,6 +1627,7 @@
       <w:pPr>
         <w:spacing w:after="142"/>
         <w:ind w:left="-5" w:right="112"/>
+        <w:jc w:val="both"/>
       </w:pPr>
       <w:r>
         <w:t>Chương trình UDP Server khác với chương trình TCP Server ở chỗ nó không lắng nghe kết n</w:t>
@@ -1583,6 +1640,7 @@
       <w:pPr>
         <w:spacing w:after="310" w:line="249" w:lineRule="auto"/>
         <w:ind w:left="-5"/>
+        <w:jc w:val="both"/>
       </w:pPr>
       <w:r>
         <w:rPr>
@@ -1596,6 +1654,7 @@
       <w:pPr>
         <w:spacing w:after="142"/>
         <w:ind w:left="-5" w:right="112"/>
+        <w:jc w:val="both"/>
       </w:pPr>
       <w:r>
         <w:t xml:space="preserve">Khi client kết nối tới nó sẽ hiển thị thông tin của client đang kết nối đến: </w:t>
@@ -1605,6 +1664,7 @@
       <w:pPr>
         <w:spacing w:after="57" w:line="249" w:lineRule="auto"/>
         <w:ind w:left="-5"/>
+        <w:jc w:val="both"/>
       </w:pPr>
       <w:r>
         <w:rPr>
@@ -1626,6 +1686,7 @@
       <w:pPr>
         <w:spacing w:after="0" w:line="259" w:lineRule="auto"/>
         <w:ind w:left="0" w:firstLine="0"/>
+        <w:jc w:val="both"/>
       </w:pPr>
       <w:r>
         <w:t xml:space="preserve"> </w:t>
@@ -1635,6 +1696,7 @@
       <w:pPr>
         <w:spacing w:after="246"/>
         <w:ind w:left="-5" w:right="112"/>
+        <w:jc w:val="both"/>
       </w:pPr>
       <w:r>
         <w:lastRenderedPageBreak/>
@@ -1648,6 +1710,7 @@
       <w:pPr>
         <w:spacing w:after="261" w:line="249" w:lineRule="auto"/>
         <w:ind w:left="-5"/>
+        <w:jc w:val="both"/>
       </w:pPr>
       <w:r>
         <w:rPr>
@@ -1694,6 +1757,7 @@
       <w:pPr>
         <w:pStyle w:val="Heading5"/>
         <w:ind w:left="-5"/>
+        <w:jc w:val="both"/>
       </w:pPr>
       <w:bookmarkStart w:id="5" w:name="_Toc22769"/>
       <w:r>
@@ -1735,6 +1799,7 @@
       <w:pPr>
         <w:spacing w:after="145"/>
         <w:ind w:left="-5" w:right="112"/>
+        <w:jc w:val="both"/>
       </w:pPr>
       <w:r>
         <w:t xml:space="preserve">Tạo Server </w:t>
@@ -1747,6 +1812,7 @@
       <w:pPr>
         <w:spacing w:after="197" w:line="259" w:lineRule="auto"/>
         <w:ind w:left="-5"/>
+        <w:jc w:val="both"/>
       </w:pPr>
       <w:r>
         <w:rPr>
@@ -1846,6 +1912,7 @@
       <w:pPr>
         <w:spacing w:after="145"/>
         <w:ind w:left="-5" w:right="112"/>
+        <w:jc w:val="both"/>
       </w:pPr>
       <w:r>
         <w:t xml:space="preserve">Gởi câu chào lên server, câu chào này sẽ được đặt trong mảng buff </w:t>
@@ -1855,6 +1922,7 @@
       <w:pPr>
         <w:spacing w:after="141" w:line="489" w:lineRule="auto"/>
         <w:ind w:left="-5" w:right="1940"/>
+        <w:jc w:val="both"/>
       </w:pPr>
       <w:r>
         <w:rPr>
@@ -1891,6 +1959,7 @@
       <w:pPr>
         <w:pStyle w:val="Heading5"/>
         <w:ind w:left="-5"/>
+        <w:jc w:val="both"/>
       </w:pPr>
       <w:bookmarkStart w:id="6" w:name="_Toc22770"/>
       <w:r>
@@ -1913,6 +1982,7 @@
     <w:p>
       <w:pPr>
         <w:ind w:left="-5" w:right="112"/>
+        <w:jc w:val="both"/>
       </w:pPr>
       <w:r>
         <w:t xml:space="preserve">Chạy chương trình Server: </w:t>
@@ -1922,6 +1992,7 @@
       <w:pPr>
         <w:spacing w:after="158" w:line="259" w:lineRule="auto"/>
         <w:ind w:left="0" w:right="70" w:firstLine="0"/>
+        <w:jc w:val="both"/>
       </w:pPr>
       <w:r>
         <w:drawing>
@@ -1965,6 +2036,7 @@
       <w:pPr>
         <w:spacing w:after="158" w:line="259" w:lineRule="auto"/>
         <w:ind w:left="0" w:right="70" w:firstLine="0"/>
+        <w:jc w:val="both"/>
       </w:pPr>
       <w:r>
         <w:lastRenderedPageBreak/>
@@ -2009,6 +2081,7 @@
       <w:pPr>
         <w:spacing w:after="158" w:line="259" w:lineRule="auto"/>
         <w:ind w:left="0" w:right="70" w:firstLine="0"/>
+        <w:jc w:val="both"/>
       </w:pPr>
       <w:r>
         <w:t xml:space="preserve"> </w:t>
@@ -2018,6 +2091,7 @@
       <w:pPr>
         <w:spacing w:after="250" w:line="259" w:lineRule="auto"/>
         <w:ind w:left="0" w:firstLine="0"/>
+        <w:jc w:val="both"/>
       </w:pPr>
       <w:r>
         <w:t xml:space="preserve"> </w:t>
@@ -2026,6 +2100,7 @@
     <w:p>
       <w:pPr>
         <w:ind w:left="-5" w:right="112"/>
+        <w:jc w:val="both"/>
       </w:pPr>
       <w:r>
         <w:t xml:space="preserve">Chạy chương trình ở client: </w:t>
@@ -2035,7 +2110,7 @@
       <w:pPr>
         <w:spacing w:line="259" w:lineRule="auto"/>
         <w:ind w:left="0" w:right="70" w:firstLine="0"/>
-        <w:jc w:val="right"/>
+        <w:jc w:val="both"/>
       </w:pPr>
       <w:r>
         <w:drawing>
@@ -2082,6 +2157,7 @@
       <w:pPr>
         <w:spacing w:line="259" w:lineRule="auto"/>
         <w:ind w:left="0" w:right="70" w:firstLine="0"/>
+        <w:jc w:val="both"/>
       </w:pPr>
       <w:r>
         <w:lastRenderedPageBreak/>
@@ -2126,13 +2202,14 @@
       <w:pPr>
         <w:spacing w:line="259" w:lineRule="auto"/>
         <w:ind w:left="0" w:right="70" w:firstLine="0"/>
-        <w:jc w:val="right"/>
+        <w:jc w:val="both"/>
       </w:pPr>
     </w:p>
     <w:p>
       <w:pPr>
         <w:pStyle w:val="Heading5"/>
         <w:ind w:left="-5"/>
+        <w:jc w:val="both"/>
       </w:pPr>
       <w:bookmarkStart w:id="7" w:name="_Toc22771"/>
       <w:r>
@@ -2177,6 +2254,7 @@
           <w:numId w:val="1"/>
         </w:numPr>
         <w:ind w:right="112" w:hanging="360"/>
+        <w:jc w:val="both"/>
       </w:pPr>
       <w:r>
         <w:t xml:space="preserve">Như hình trên port 2747 ở đâu ra </w:t>
@@ -2185,6 +2263,7 @@
     <w:p>
       <w:pPr>
         <w:ind w:left="370" w:right="112"/>
+        <w:jc w:val="both"/>
       </w:pPr>
       <w:r>
         <w:t xml:space="preserve"> </w:t>
@@ -2203,6 +2282,7 @@
           <w:numId w:val="1"/>
         </w:numPr>
         <w:ind w:right="112" w:hanging="360"/>
+        <w:jc w:val="both"/>
       </w:pPr>
       <w:r>
         <w:t xml:space="preserve">Có phải lúc nào client cũng mở port 2747 để kết nối với Server không ? </w:t>
@@ -2211,6 +2291,7 @@
     <w:p>
       <w:pPr>
         <w:ind w:left="370" w:right="112"/>
+        <w:jc w:val="both"/>
       </w:pPr>
       <w:r>
         <w:t>Không, bởi vì cổng được cấp ngẫu nhiên</w:t>
@@ -2226,6 +2307,7 @@
           <w:numId w:val="1"/>
         </w:numPr>
         <w:ind w:right="112" w:hanging="360"/>
+        <w:jc w:val="both"/>
       </w:pPr>
       <w:r>
         <w:t xml:space="preserve">Tại sao khi lập trình mạng dùng giao thức UDP thì client phải gởi câu chào lên server trước?   </w:t>
@@ -2235,6 +2317,7 @@
       <w:pPr>
         <w:spacing w:after="69" w:line="433" w:lineRule="auto"/>
         <w:ind w:left="370" w:right="112"/>
+        <w:jc w:val="both"/>
       </w:pPr>
       <w:r>
         <w:t>Bởi vì server không biết được địa chỉ của client, nên client phải gửi tin nhắn trước để server biết địa chỉ</w:t>
@@ -2248,6 +2331,7 @@
         <w:pStyle w:val="Heading3"/>
         <w:spacing w:after="290" w:line="259" w:lineRule="auto"/>
         <w:ind w:left="0" w:firstLine="0"/>
+        <w:jc w:val="both"/>
       </w:pPr>
       <w:bookmarkStart w:id="8" w:name="_Toc22772"/>
       <w:r>
@@ -2276,6 +2360,7 @@
     <w:p>
       <w:pPr>
         <w:ind w:left="720" w:right="112" w:hanging="360"/>
+        <w:jc w:val="both"/>
       </w:pPr>
       <w:r>
         <w:t>1)</w:t>
@@ -2296,6 +2381,7 @@
     <w:p>
       <w:pPr>
         <w:ind w:left="720" w:right="112" w:hanging="360"/>
+        <w:jc w:val="both"/>
       </w:pPr>
       <w:r>
         <w:lastRenderedPageBreak/>
@@ -2339,6 +2425,7 @@
     <w:p>
       <w:pPr>
         <w:ind w:left="720" w:right="112" w:hanging="360"/>
+        <w:jc w:val="both"/>
       </w:pPr>
       <w:r>
         <w:rPr>
@@ -2383,15 +2470,21 @@
     </w:p>
     <w:p>
       <w:pPr>
+        <w:ind w:left="720" w:right="112" w:hanging="360"/>
+        <w:jc w:val="both"/>
+      </w:pPr>
+    </w:p>
+    <w:p>
+      <w:pPr>
         <w:pStyle w:val="Heading3"/>
         <w:ind w:left="564" w:right="63" w:hanging="579"/>
+        <w:jc w:val="both"/>
       </w:pPr>
       <w:bookmarkStart w:id="9" w:name="_Toc22773"/>
       <w:r>
         <w:rPr>
           <w:u w:val="none"/>
         </w:rPr>
-        <w:lastRenderedPageBreak/>
         <w:t xml:space="preserve">III.3.  </w:t>
       </w:r>
       <w:r>
@@ -2469,6 +2562,7 @@
       <w:pPr>
         <w:pStyle w:val="Heading5"/>
         <w:ind w:left="-5"/>
+        <w:jc w:val="both"/>
       </w:pPr>
       <w:bookmarkStart w:id="10" w:name="_Toc22774"/>
       <w:r>
@@ -2510,6 +2604,7 @@
       <w:pPr>
         <w:spacing w:after="140"/>
         <w:ind w:left="-5" w:right="112"/>
+        <w:jc w:val="both"/>
       </w:pPr>
       <w:r>
         <w:t xml:space="preserve">Dùng vòng lặp vô hạn để khi người dùng nhập dữ liệu xong thì sẽ gởi lên server và chờ server gởi kết quả trả vể, lấy kết quả đó hiển thị lên màn hình </w:t>
@@ -2519,6 +2614,7 @@
       <w:pPr>
         <w:spacing w:after="0" w:line="259" w:lineRule="auto"/>
         <w:ind w:left="-5"/>
+        <w:jc w:val="both"/>
       </w:pPr>
       <w:r>
         <w:rPr>
@@ -2555,6 +2651,7 @@
       <w:pPr>
         <w:spacing w:after="4" w:line="249" w:lineRule="auto"/>
         <w:ind w:left="-5"/>
+        <w:jc w:val="both"/>
       </w:pPr>
       <w:r>
         <w:rPr>
@@ -2568,6 +2665,7 @@
       <w:pPr>
         <w:spacing w:after="4" w:line="249" w:lineRule="auto"/>
         <w:ind w:left="-5" w:right="5301"/>
+        <w:jc w:val="both"/>
       </w:pPr>
       <w:r>
         <w:rPr>
@@ -2677,6 +2775,7 @@
       <w:pPr>
         <w:spacing w:after="4" w:line="249" w:lineRule="auto"/>
         <w:ind w:left="-5"/>
+        <w:jc w:val="both"/>
       </w:pPr>
       <w:r>
         <w:rPr>
@@ -2705,6 +2804,7 @@
       <w:pPr>
         <w:spacing w:after="60" w:line="249" w:lineRule="auto"/>
         <w:ind w:left="-5"/>
+        <w:jc w:val="both"/>
       </w:pPr>
       <w:r>
         <w:rPr>
@@ -2733,6 +2833,7 @@
       <w:pPr>
         <w:spacing w:after="262" w:line="249" w:lineRule="auto"/>
         <w:ind w:left="-5"/>
+        <w:jc w:val="both"/>
       </w:pPr>
       <w:r>
         <w:rPr>
@@ -2749,6 +2850,7 @@
       <w:pPr>
         <w:pStyle w:val="Heading5"/>
         <w:ind w:left="-5"/>
+        <w:jc w:val="both"/>
       </w:pPr>
       <w:bookmarkStart w:id="11" w:name="_Toc22775"/>
       <w:r>
@@ -2790,6 +2892,7 @@
       <w:pPr>
         <w:spacing w:after="136"/>
         <w:ind w:left="-5" w:right="112"/>
+        <w:jc w:val="both"/>
       </w:pPr>
       <w:r>
         <w:t xml:space="preserve">Dùng vòng lặp vô hạn lấy kết quả client gởi lên, chuyển nó thành chuỗi và hiển thị lên màn hình đồng thời gởi lại dữ liệu nhận được về lại cho client </w:t>
@@ -2799,6 +2902,7 @@
       <w:pPr>
         <w:spacing w:after="0" w:line="259" w:lineRule="auto"/>
         <w:ind w:left="-5"/>
+        <w:jc w:val="both"/>
       </w:pPr>
       <w:r>
         <w:rPr>
@@ -2835,6 +2939,7 @@
       <w:pPr>
         <w:spacing w:after="4" w:line="249" w:lineRule="auto"/>
         <w:ind w:left="-5"/>
+        <w:jc w:val="both"/>
       </w:pPr>
       <w:r>
         <w:rPr>
@@ -2848,6 +2953,7 @@
       <w:pPr>
         <w:spacing w:after="4" w:line="249" w:lineRule="auto"/>
         <w:ind w:left="-5"/>
+        <w:jc w:val="both"/>
       </w:pPr>
       <w:r>
         <w:rPr>
@@ -2891,6 +2997,7 @@
       <w:pPr>
         <w:spacing w:after="4" w:line="249" w:lineRule="auto"/>
         <w:ind w:left="-5"/>
+        <w:jc w:val="both"/>
       </w:pPr>
       <w:r>
         <w:rPr>
@@ -2941,6 +3048,7 @@
       <w:pPr>
         <w:spacing w:after="4" w:line="249" w:lineRule="auto"/>
         <w:ind w:left="-5" w:right="381"/>
+        <w:jc w:val="both"/>
       </w:pPr>
       <w:r>
         <w:rPr>
@@ -2984,6 +3092,7 @@
       <w:pPr>
         <w:spacing w:after="60" w:line="249" w:lineRule="auto"/>
         <w:ind w:left="-5"/>
+        <w:jc w:val="both"/>
       </w:pPr>
       <w:r>
         <w:rPr>
@@ -3012,6 +3121,7 @@
       <w:pPr>
         <w:spacing w:after="286" w:line="249" w:lineRule="auto"/>
         <w:ind w:left="-5"/>
+        <w:jc w:val="both"/>
       </w:pPr>
       <w:r>
         <w:rPr>
@@ -3029,6 +3139,7 @@
         <w:pStyle w:val="Heading5"/>
         <w:spacing w:after="207" w:line="486" w:lineRule="auto"/>
         <w:ind w:left="-5" w:right="6358"/>
+        <w:jc w:val="both"/>
       </w:pPr>
       <w:bookmarkStart w:id="12" w:name="_Toc22776"/>
       <w:r>
@@ -3052,6 +3163,7 @@
       <w:pPr>
         <w:spacing w:line="486" w:lineRule="auto"/>
         <w:ind w:left="-5" w:right="6358"/>
+        <w:jc w:val="both"/>
       </w:pPr>
       <w:r>
         <w:t xml:space="preserve">Chạy chương trình ở server: </w:t>
@@ -3061,23 +3173,23 @@
       <w:pPr>
         <w:spacing w:after="188" w:line="259" w:lineRule="auto"/>
         <w:ind w:left="0" w:right="70" w:firstLine="0"/>
-        <w:jc w:val="right"/>
-      </w:pPr>
-      <w:r>
-        <w:rPr>
-          <w:noProof/>
-        </w:rPr>
+        <w:jc w:val="both"/>
+      </w:pPr>
+      <w:r>
+        <w:lastRenderedPageBreak/>
         <w:drawing>
-          <wp:inline distT="0" distB="0" distL="0" distR="0" wp14:anchorId="36E0C6E6" wp14:editId="683B38DF">
-            <wp:extent cx="6327776" cy="3197225"/>
-            <wp:effectExtent l="0" t="0" r="0" b="0"/>
-            <wp:docPr id="1661" name="Picture 1661"/>
-            <wp:cNvGraphicFramePr/>
+          <wp:inline distT="0" distB="0" distL="0" distR="0" wp14:anchorId="460DFB9E" wp14:editId="55C3795B">
+            <wp:extent cx="6414135" cy="3338195"/>
+            <wp:effectExtent l="0" t="0" r="5715" b="0"/>
+            <wp:docPr id="11" name="Picture 11"/>
+            <wp:cNvGraphicFramePr>
+              <a:graphicFrameLocks xmlns:a="http://schemas.openxmlformats.org/drawingml/2006/main" noChangeAspect="1"/>
+            </wp:cNvGraphicFramePr>
             <a:graphic xmlns:a="http://schemas.openxmlformats.org/drawingml/2006/main">
               <a:graphicData uri="http://schemas.openxmlformats.org/drawingml/2006/picture">
                 <pic:pic xmlns:pic="http://schemas.openxmlformats.org/drawingml/2006/picture">
                   <pic:nvPicPr>
-                    <pic:cNvPr id="1661" name="Picture 1661"/>
+                    <pic:cNvPr id="1" name=""/>
                     <pic:cNvPicPr/>
                   </pic:nvPicPr>
                   <pic:blipFill>
@@ -3089,7 +3201,7 @@
                   <pic:spPr>
                     <a:xfrm>
                       <a:off x="0" y="0"/>
-                      <a:ext cx="6327776" cy="3197225"/>
+                      <a:ext cx="6414135" cy="3338195"/>
                     </a:xfrm>
                     <a:prstGeom prst="rect">
                       <a:avLst/>
@@ -3108,6 +3220,7 @@
     <w:p>
       <w:pPr>
         <w:ind w:left="-5" w:right="112"/>
+        <w:jc w:val="both"/>
       </w:pPr>
       <w:r>
         <w:t xml:space="preserve">Chạy chương trình ở client: </w:t>
@@ -3117,23 +3230,22 @@
       <w:pPr>
         <w:spacing w:after="173" w:line="259" w:lineRule="auto"/>
         <w:ind w:left="0" w:right="70" w:firstLine="0"/>
-        <w:jc w:val="right"/>
-      </w:pPr>
-      <w:r>
-        <w:rPr>
-          <w:noProof/>
-        </w:rPr>
+        <w:jc w:val="both"/>
+      </w:pPr>
+      <w:r>
         <w:drawing>
-          <wp:inline distT="0" distB="0" distL="0" distR="0" wp14:anchorId="4301C29D" wp14:editId="3593E7B0">
-            <wp:extent cx="6327776" cy="3197225"/>
-            <wp:effectExtent l="0" t="0" r="0" b="0"/>
-            <wp:docPr id="1671" name="Picture 1671"/>
-            <wp:cNvGraphicFramePr/>
+          <wp:inline distT="0" distB="0" distL="0" distR="0" wp14:anchorId="6C9B0D37" wp14:editId="48515183">
+            <wp:extent cx="6414135" cy="3358515"/>
+            <wp:effectExtent l="0" t="0" r="5715" b="0"/>
+            <wp:docPr id="10" name="Picture 10"/>
+            <wp:cNvGraphicFramePr>
+              <a:graphicFrameLocks xmlns:a="http://schemas.openxmlformats.org/drawingml/2006/main" noChangeAspect="1"/>
+            </wp:cNvGraphicFramePr>
             <a:graphic xmlns:a="http://schemas.openxmlformats.org/drawingml/2006/main">
               <a:graphicData uri="http://schemas.openxmlformats.org/drawingml/2006/picture">
                 <pic:pic xmlns:pic="http://schemas.openxmlformats.org/drawingml/2006/picture">
                   <pic:nvPicPr>
-                    <pic:cNvPr id="1671" name="Picture 1671"/>
+                    <pic:cNvPr id="1" name=""/>
                     <pic:cNvPicPr/>
                   </pic:nvPicPr>
                   <pic:blipFill>
@@ -3145,7 +3257,7 @@
                   <pic:spPr>
                     <a:xfrm>
                       <a:off x="0" y="0"/>
-                      <a:ext cx="6327776" cy="3197225"/>
+                      <a:ext cx="6414135" cy="3358515"/>
                     </a:xfrm>
                     <a:prstGeom prst="rect">
                       <a:avLst/>
@@ -3165,6 +3277,7 @@
       <w:pPr>
         <w:spacing w:after="0" w:line="478" w:lineRule="auto"/>
         <w:ind w:left="-5" w:right="1053"/>
+        <w:jc w:val="both"/>
       </w:pPr>
       <w:r>
         <w:t xml:space="preserve">Nhập thông điệp từ client và gởi lên server, lỗi sẽ xảy ra, hãy sửa lại cho hết lỗi </w:t>
@@ -3175,12 +3288,14 @@
         <w:pStyle w:val="Heading5"/>
         <w:spacing w:after="0" w:line="478" w:lineRule="auto"/>
         <w:ind w:left="-5" w:right="1053"/>
+        <w:jc w:val="both"/>
       </w:pPr>
       <w:bookmarkStart w:id="13" w:name="_Toc22777"/>
       <w:r>
         <w:rPr>
           <w:u w:val="none"/>
         </w:rPr>
+        <w:lastRenderedPageBreak/>
         <w:t xml:space="preserve">III.3.4.  </w:t>
       </w:r>
       <w:r>
@@ -3216,6 +3331,7 @@
       <w:pPr>
         <w:spacing w:after="0" w:line="259" w:lineRule="auto"/>
         <w:ind w:left="0" w:firstLine="0"/>
+        <w:jc w:val="both"/>
       </w:pPr>
       <w:r>
         <w:rPr>
@@ -3232,6 +3348,7 @@
           <w:numId w:val="2"/>
         </w:numPr>
         <w:ind w:right="112" w:hanging="360"/>
+        <w:jc w:val="both"/>
       </w:pPr>
       <w:r>
         <w:t xml:space="preserve">Khi chạy chương trình </w:t>
@@ -3243,6 +3360,7 @@
     <w:p>
       <w:pPr>
         <w:ind w:left="370" w:right="112"/>
+        <w:jc w:val="both"/>
       </w:pPr>
       <w:r>
         <w:t xml:space="preserve"> ................................................................</w:t>
@@ -3255,6 +3373,7 @@
       <w:pPr>
         <w:spacing w:after="249"/>
         <w:ind w:left="370" w:right="112"/>
+        <w:jc w:val="both"/>
       </w:pPr>
       <w:r>
         <w:t xml:space="preserve"> .....................................................................................................................................  </w:t>
@@ -3267,6 +3386,7 @@
           <w:numId w:val="2"/>
         </w:numPr>
         <w:ind w:right="112" w:hanging="360"/>
+        <w:jc w:val="both"/>
       </w:pPr>
       <w:r>
         <w:t>Khi server chưa bật thì chương trình trên có bị</w:t>
@@ -3278,21 +3398,16 @@
     <w:p>
       <w:pPr>
         <w:ind w:left="370" w:right="112"/>
-      </w:pPr>
-      <w:r>
-        <w:t xml:space="preserve"> .....................................................................................................................................  </w:t>
-      </w:r>
-    </w:p>
-    <w:p>
-      <w:pPr>
-        <w:spacing w:after="252"/>
-        <w:ind w:left="370" w:right="112"/>
-      </w:pPr>
-      <w:r>
-        <w:t xml:space="preserve"> .................................................................................................</w:t>
-      </w:r>
-      <w:r>
-        <w:t xml:space="preserve">....................................  </w:t>
+        <w:jc w:val="both"/>
+      </w:pPr>
+      <w:r>
+        <w:t>Chương trình không bị lỗi.</w:t>
+      </w:r>
+      <w:r>
+        <w:t xml:space="preserve"> Do UDP không yêu cầu kết nối, chương trình client chỉ việc gửi mà không cần biết server có nhận được hay không.</w:t>
+      </w:r>
+      <w:r>
+        <w:t xml:space="preserve">  </w:t>
       </w:r>
     </w:p>
     <w:p>
@@ -3302,35 +3417,42 @@
           <w:numId w:val="2"/>
         </w:numPr>
         <w:ind w:right="112" w:hanging="360"/>
-      </w:pPr>
-      <w:r>
-        <w:t xml:space="preserve">Khi đang chạy chương trình tắt client thì chương trình trên có bị lỗi không? Tại sao </w:t>
+        <w:jc w:val="both"/>
+      </w:pPr>
+      <w:r>
+        <w:t>K</w:t>
+      </w:r>
+      <w:r>
+        <w:t xml:space="preserve">hi đang chạy chương trình tắt client thì chương trình trên có bị lỗi không? Tại sao </w:t>
       </w:r>
     </w:p>
     <w:p>
       <w:pPr>
         <w:ind w:left="370" w:right="112"/>
-      </w:pPr>
-      <w:r>
-        <w:t xml:space="preserve"> ..................................................................................................................................</w:t>
-      </w:r>
-      <w:r>
-        <w:t xml:space="preserve">...  </w:t>
+        <w:jc w:val="both"/>
+      </w:pPr>
+      <w:r>
+        <w:t>Chương trình không bị lỗi. Do UDP không yêu cầu kết nối cho nên không có kết nối nào được thiết lập giữa client và server. Do đó, client đóng không ảnh hưởng tới server.</w:t>
       </w:r>
     </w:p>
     <w:p>
       <w:pPr>
         <w:spacing w:after="296"/>
         <w:ind w:left="370" w:right="112"/>
-      </w:pPr>
-      <w:r>
-        <w:t xml:space="preserve"> .....................................................................................................................................  </w:t>
+        <w:jc w:val="both"/>
+      </w:pPr>
+      <w:r>
+        <w:t xml:space="preserve"> </w:t>
+      </w:r>
+      <w:r>
+        <w:t xml:space="preserve"> </w:t>
       </w:r>
     </w:p>
     <w:p>
       <w:pPr>
         <w:pStyle w:val="Heading3"/>
         <w:ind w:left="564" w:right="63" w:hanging="579"/>
+        <w:jc w:val="both"/>
       </w:pPr>
       <w:bookmarkStart w:id="14" w:name="_Toc22778"/>
       <w:r>
@@ -3429,6 +3551,7 @@
       <w:pPr>
         <w:pStyle w:val="Heading5"/>
         <w:ind w:left="-5"/>
+        <w:jc w:val="both"/>
       </w:pPr>
       <w:bookmarkStart w:id="15" w:name="_Toc22779"/>
       <w:r>
@@ -3473,6 +3596,7 @@
       <w:pPr>
         <w:spacing w:after="0" w:line="507" w:lineRule="auto"/>
         <w:ind w:left="-5" w:right="112"/>
+        <w:jc w:val="both"/>
       </w:pPr>
       <w:r>
         <w:t xml:space="preserve">Việc này được thực hiện bằng cách sử dụng phương thức Connect() ở lớp socket </w:t>
@@ -3489,6 +3613,7 @@
       <w:pPr>
         <w:spacing w:after="234" w:line="259" w:lineRule="auto"/>
         <w:ind w:left="0" w:firstLine="0"/>
+        <w:jc w:val="both"/>
       </w:pPr>
       <w:r>
         <w:t xml:space="preserve"> </w:t>
@@ -3498,6 +3623,7 @@
       <w:pPr>
         <w:spacing w:after="280"/>
         <w:ind w:left="-5" w:right="112"/>
+        <w:jc w:val="both"/>
       </w:pPr>
       <w:r>
         <w:t xml:space="preserve">Sau khi gọi phương thức Connect() xong, ta có thể </w:t>
@@ -3511,6 +3637,7 @@
         <w:pStyle w:val="Heading5"/>
         <w:spacing w:after="207" w:line="490" w:lineRule="auto"/>
         <w:ind w:left="-5" w:right="6358"/>
+        <w:jc w:val="both"/>
       </w:pPr>
       <w:bookmarkStart w:id="16" w:name="_Toc22780"/>
       <w:r>
@@ -3534,6 +3661,7 @@
       <w:pPr>
         <w:spacing w:line="490" w:lineRule="auto"/>
         <w:ind w:left="-5" w:right="6358"/>
+        <w:jc w:val="both"/>
       </w:pPr>
       <w:r>
         <w:t xml:space="preserve">Chạy chương trình ở server: </w:t>
@@ -3543,12 +3671,13 @@
       <w:pPr>
         <w:spacing w:after="188" w:line="259" w:lineRule="auto"/>
         <w:ind w:left="0" w:right="70" w:firstLine="0"/>
-        <w:jc w:val="right"/>
+        <w:jc w:val="both"/>
       </w:pPr>
       <w:r>
         <w:rPr>
           <w:noProof/>
         </w:rPr>
+        <w:lastRenderedPageBreak/>
         <w:drawing>
           <wp:inline distT="0" distB="0" distL="0" distR="0" wp14:anchorId="062C1EF0" wp14:editId="65AB820D">
             <wp:extent cx="6327776" cy="3197225"/>
@@ -3590,6 +3719,7 @@
     <w:p>
       <w:pPr>
         <w:ind w:left="-5" w:right="112"/>
+        <w:jc w:val="both"/>
       </w:pPr>
       <w:r>
         <w:t xml:space="preserve">Chạy chương trình ở client: </w:t>
@@ -3599,7 +3729,7 @@
       <w:pPr>
         <w:spacing w:after="209" w:line="259" w:lineRule="auto"/>
         <w:ind w:left="0" w:right="70" w:firstLine="0"/>
-        <w:jc w:val="right"/>
+        <w:jc w:val="both"/>
       </w:pPr>
       <w:r>
         <w:rPr>
@@ -3647,12 +3777,14 @@
       <w:pPr>
         <w:pStyle w:val="Heading5"/>
         <w:ind w:left="-5"/>
+        <w:jc w:val="both"/>
       </w:pPr>
       <w:bookmarkStart w:id="17" w:name="_Toc22781"/>
       <w:r>
         <w:rPr>
           <w:u w:val="none"/>
         </w:rPr>
+        <w:lastRenderedPageBreak/>
         <w:t xml:space="preserve">III.4.3.  </w:t>
       </w:r>
       <w:r>
@@ -3692,6 +3824,7 @@
         </w:numPr>
         <w:spacing w:after="238"/>
         <w:ind w:right="112" w:hanging="360"/>
+        <w:jc w:val="both"/>
       </w:pPr>
       <w:r>
         <w:t xml:space="preserve">Khi chạy chương trình mà server chưa được bật thì có hiện tượng gì xảy ra? </w:t>
@@ -3704,6 +3837,7 @@
       <w:pPr>
         <w:spacing w:after="248"/>
         <w:ind w:left="370" w:right="112"/>
+        <w:jc w:val="both"/>
       </w:pPr>
       <w:r>
         <w:t xml:space="preserve"> .......................................................................................</w:t>
@@ -3719,6 +3853,7 @@
           <w:numId w:val="3"/>
         </w:numPr>
         <w:ind w:right="112" w:hanging="360"/>
+        <w:jc w:val="both"/>
       </w:pPr>
       <w:r>
         <w:t xml:space="preserve">Khi đang chạy tắt server thì chương trình trên có bị lỗi không? Tạo sao </w:t>
@@ -3727,6 +3862,7 @@
     <w:p>
       <w:pPr>
         <w:ind w:left="370" w:right="112"/>
+        <w:jc w:val="both"/>
       </w:pPr>
       <w:r>
         <w:t xml:space="preserve"> </w:t>
@@ -3739,6 +3875,7 @@
       <w:pPr>
         <w:spacing w:after="250"/>
         <w:ind w:left="370" w:right="112"/>
+        <w:jc w:val="both"/>
       </w:pPr>
       <w:r>
         <w:t xml:space="preserve"> .......................................................................................................................</w:t>
@@ -3754,6 +3891,7 @@
           <w:numId w:val="3"/>
         </w:numPr>
         <w:ind w:right="112" w:hanging="360"/>
+        <w:jc w:val="both"/>
       </w:pPr>
       <w:r>
         <w:t xml:space="preserve">Khi đang chạy chương trình tắt client thì chương trình trên có bị lỗi không? Tại sao </w:t>
@@ -3762,6 +3900,7 @@
     <w:p>
       <w:pPr>
         <w:ind w:left="370" w:right="112"/>
+        <w:jc w:val="both"/>
       </w:pPr>
       <w:r>
         <w:t xml:space="preserve"> .....................................................................................................................................  </w:t>
@@ -3771,6 +3910,7 @@
       <w:pPr>
         <w:spacing w:after="294"/>
         <w:ind w:left="370" w:right="112"/>
+        <w:jc w:val="both"/>
       </w:pPr>
       <w:r>
         <w:t xml:space="preserve"> ...............</w:t>
@@ -3783,6 +3923,7 @@
       <w:pPr>
         <w:pStyle w:val="Heading3"/>
         <w:ind w:left="-5" w:right="63"/>
+        <w:jc w:val="both"/>
       </w:pPr>
       <w:bookmarkStart w:id="18" w:name="_Toc22782"/>
       <w:r>
@@ -3842,6 +3983,7 @@
       <w:pPr>
         <w:pStyle w:val="Heading5"/>
         <w:ind w:left="-5"/>
+        <w:jc w:val="both"/>
       </w:pPr>
       <w:bookmarkStart w:id="19" w:name="_Toc22783"/>
       <w:r>
@@ -3883,6 +4025,7 @@
       <w:pPr>
         <w:spacing w:after="140"/>
         <w:ind w:left="-5" w:right="112"/>
+        <w:jc w:val="both"/>
       </w:pPr>
       <w:r>
         <w:t xml:space="preserve">Thay đoạn code gởi và </w:t>
@@ -3895,6 +4038,7 @@
       <w:pPr>
         <w:spacing w:after="4" w:line="249" w:lineRule="auto"/>
         <w:ind w:left="-5"/>
+        <w:jc w:val="both"/>
       </w:pPr>
       <w:r>
         <w:rPr>
@@ -3931,6 +4075,7 @@
       <w:pPr>
         <w:spacing w:after="4" w:line="249" w:lineRule="auto"/>
         <w:ind w:left="-5"/>
+        <w:jc w:val="both"/>
       </w:pPr>
       <w:r>
         <w:rPr>
@@ -4010,6 +4155,7 @@
       <w:pPr>
         <w:pStyle w:val="Heading5"/>
         <w:ind w:left="-5"/>
+        <w:jc w:val="both"/>
       </w:pPr>
       <w:bookmarkStart w:id="20" w:name="_Toc22784"/>
       <w:r>
@@ -4051,6 +4197,7 @@
       <w:pPr>
         <w:spacing w:after="143"/>
         <w:ind w:left="-5" w:right="112"/>
+        <w:jc w:val="both"/>
       </w:pPr>
       <w:r>
         <w:t xml:space="preserve">Thay đoạn code gởi và nhận thông điệp vô hạn bằng đoạn code nhận 5 thông điệp trên server </w:t>
@@ -4060,6 +4207,7 @@
       <w:pPr>
         <w:spacing w:after="4" w:line="249" w:lineRule="auto"/>
         <w:ind w:left="-5"/>
+        <w:jc w:val="both"/>
       </w:pPr>
       <w:r>
         <w:rPr>
@@ -4096,6 +4244,7 @@
       <w:pPr>
         <w:spacing w:after="4" w:line="249" w:lineRule="auto"/>
         <w:ind w:left="-5"/>
+        <w:jc w:val="both"/>
       </w:pPr>
       <w:r>
         <w:rPr>
@@ -4109,6 +4258,7 @@
       <w:pPr>
         <w:spacing w:after="4" w:line="249" w:lineRule="auto"/>
         <w:ind w:left="-5"/>
+        <w:jc w:val="both"/>
       </w:pPr>
       <w:r>
         <w:rPr>
@@ -4159,6 +4309,7 @@
       <w:pPr>
         <w:spacing w:after="4" w:line="249" w:lineRule="auto"/>
         <w:ind w:left="-5"/>
+        <w:jc w:val="both"/>
       </w:pPr>
       <w:r>
         <w:rPr>
@@ -4187,6 +4338,7 @@
       <w:pPr>
         <w:spacing w:after="63" w:line="249" w:lineRule="auto"/>
         <w:ind w:left="-5"/>
+        <w:jc w:val="both"/>
       </w:pPr>
       <w:r>
         <w:rPr>
@@ -4215,6 +4367,7 @@
       <w:pPr>
         <w:spacing w:after="286" w:line="249" w:lineRule="auto"/>
         <w:ind w:left="-5"/>
+        <w:jc w:val="both"/>
       </w:pPr>
       <w:r>
         <w:rPr>
@@ -4231,12 +4384,14 @@
       <w:pPr>
         <w:pStyle w:val="Heading5"/>
         <w:ind w:left="-5"/>
+        <w:jc w:val="both"/>
       </w:pPr>
       <w:bookmarkStart w:id="21" w:name="_Toc22785"/>
       <w:r>
         <w:rPr>
           <w:u w:val="none"/>
         </w:rPr>
+        <w:lastRenderedPageBreak/>
         <w:t xml:space="preserve">III.5.3.  </w:t>
       </w:r>
       <w:r>
@@ -4253,6 +4408,7 @@
     <w:p>
       <w:pPr>
         <w:ind w:left="-5" w:right="112"/>
+        <w:jc w:val="both"/>
       </w:pPr>
       <w:r>
         <w:t xml:space="preserve">Chạy chương trình server: </w:t>
@@ -4262,7 +4418,7 @@
       <w:pPr>
         <w:spacing w:after="190" w:line="259" w:lineRule="auto"/>
         <w:ind w:left="0" w:firstLine="0"/>
-        <w:jc w:val="right"/>
+        <w:jc w:val="both"/>
       </w:pPr>
       <w:r>
         <w:rPr>
@@ -4309,6 +4465,7 @@
     <w:p>
       <w:pPr>
         <w:ind w:left="-5" w:right="112"/>
+        <w:jc w:val="both"/>
       </w:pPr>
       <w:r>
         <w:t xml:space="preserve">Chạy chương trình client: </w:t>
@@ -4318,7 +4475,7 @@
       <w:pPr>
         <w:spacing w:line="259" w:lineRule="auto"/>
         <w:ind w:left="0" w:right="70" w:firstLine="0"/>
-        <w:jc w:val="right"/>
+        <w:jc w:val="both"/>
       </w:pPr>
       <w:r>
         <w:rPr>
@@ -4366,12 +4523,14 @@
       <w:pPr>
         <w:pStyle w:val="Heading4"/>
         <w:ind w:left="-5"/>
+        <w:jc w:val="both"/>
       </w:pPr>
       <w:bookmarkStart w:id="22" w:name="_Toc22786"/>
       <w:r>
         <w:rPr>
           <w:u w:val="none"/>
         </w:rPr>
+        <w:lastRenderedPageBreak/>
         <w:t xml:space="preserve">III.5.4.  </w:t>
       </w:r>
       <w:r>
@@ -4406,6 +4565,7 @@
     <w:p>
       <w:pPr>
         <w:ind w:left="370" w:right="112"/>
+        <w:jc w:val="both"/>
       </w:pPr>
       <w:r>
         <w:t>1)</w:t>
@@ -4423,6 +4583,7 @@
     <w:p>
       <w:pPr>
         <w:ind w:left="370" w:right="112"/>
+        <w:jc w:val="both"/>
       </w:pPr>
       <w:r>
         <w:t xml:space="preserve"> ...............................................................................................................</w:t>
@@ -4435,6 +4596,7 @@
       <w:pPr>
         <w:spacing w:after="296" w:line="259" w:lineRule="auto"/>
         <w:ind w:left="360" w:firstLine="0"/>
+        <w:jc w:val="both"/>
       </w:pPr>
       <w:r>
         <w:t xml:space="preserve"> </w:t>
@@ -4444,6 +4606,7 @@
       <w:pPr>
         <w:pStyle w:val="Heading2"/>
         <w:ind w:left="-5" w:right="63"/>
+        <w:jc w:val="both"/>
       </w:pPr>
       <w:bookmarkStart w:id="23" w:name="_Toc22787"/>
       <w:r>
@@ -4521,6 +4684,7 @@
       <w:pPr>
         <w:spacing w:after="136"/>
         <w:ind w:left="-5" w:right="112"/>
+        <w:jc w:val="both"/>
       </w:pPr>
       <w:r>
         <w:t xml:space="preserve">Trong </w:t>
@@ -4533,6 +4697,7 @@
       <w:pPr>
         <w:spacing w:after="0" w:line="259" w:lineRule="auto"/>
         <w:ind w:left="-5"/>
+        <w:jc w:val="both"/>
       </w:pPr>
       <w:r>
         <w:rPr>
@@ -4569,6 +4734,7 @@
       <w:pPr>
         <w:spacing w:after="4" w:line="249" w:lineRule="auto"/>
         <w:ind w:left="-5"/>
+        <w:jc w:val="both"/>
       </w:pPr>
       <w:r>
         <w:rPr>
@@ -4582,6 +4748,7 @@
       <w:pPr>
         <w:spacing w:after="4" w:line="249" w:lineRule="auto"/>
         <w:ind w:left="-5" w:right="5301"/>
+        <w:jc w:val="both"/>
       </w:pPr>
       <w:r>
         <w:rPr>
@@ -4625,6 +4792,7 @@
       <w:pPr>
         <w:spacing w:after="4" w:line="249" w:lineRule="auto"/>
         <w:ind w:left="-5" w:right="716"/>
+        <w:jc w:val="both"/>
       </w:pPr>
       <w:r>
         <w:rPr>
@@ -4668,6 +4836,7 @@
       <w:pPr>
         <w:spacing w:after="4" w:line="249" w:lineRule="auto"/>
         <w:ind w:left="-5"/>
+        <w:jc w:val="both"/>
       </w:pPr>
       <w:r>
         <w:rPr>
@@ -4711,6 +4880,7 @@
       <w:pPr>
         <w:spacing w:after="4" w:line="249" w:lineRule="auto"/>
         <w:ind w:left="-5"/>
+        <w:jc w:val="both"/>
       </w:pPr>
       <w:r>
         <w:rPr>
@@ -4739,6 +4909,7 @@
       <w:pPr>
         <w:spacing w:after="63" w:line="249" w:lineRule="auto"/>
         <w:ind w:left="-5"/>
+        <w:jc w:val="both"/>
       </w:pPr>
       <w:r>
         <w:rPr>
@@ -4767,6 +4938,7 @@
       <w:pPr>
         <w:spacing w:after="262" w:line="249" w:lineRule="auto"/>
         <w:ind w:left="-5"/>
+        <w:jc w:val="both"/>
       </w:pPr>
       <w:r>
         <w:rPr>
@@ -4783,6 +4955,7 @@
       <w:pPr>
         <w:pStyle w:val="Heading4"/>
         <w:ind w:left="-5"/>
+        <w:jc w:val="both"/>
       </w:pPr>
       <w:bookmarkStart w:id="24" w:name="_Toc22788"/>
       <w:r>
@@ -4826,6 +4999,7 @@
     <w:p>
       <w:pPr>
         <w:ind w:left="370" w:right="112"/>
+        <w:jc w:val="both"/>
       </w:pPr>
       <w:r>
         <w:t>1)</w:t>
@@ -4843,6 +5017,7 @@
     <w:p>
       <w:pPr>
         <w:ind w:left="370" w:right="112"/>
+        <w:jc w:val="both"/>
       </w:pPr>
       <w:r>
         <w:t xml:space="preserve"> .....................................................................................................................................  </w:t>
@@ -4852,6 +5027,7 @@
       <w:pPr>
         <w:spacing w:after="269"/>
         <w:ind w:left="370" w:right="112"/>
+        <w:jc w:val="both"/>
       </w:pPr>
       <w:r>
         <w:t xml:space="preserve"> ........................</w:t>
@@ -4864,6 +5040,7 @@
       <w:pPr>
         <w:pStyle w:val="Heading4"/>
         <w:ind w:left="-5"/>
+        <w:jc w:val="both"/>
       </w:pPr>
       <w:bookmarkStart w:id="25" w:name="_Toc22789"/>
       <w:r>
@@ -4935,6 +5112,7 @@
       <w:pPr>
         <w:spacing w:after="140"/>
         <w:ind w:left="-5" w:right="112"/>
+        <w:jc w:val="both"/>
       </w:pPr>
       <w:r>
         <w:t xml:space="preserve">Thay đoạn code gởi và nhận thông điệp vô hạn bằng đoạn code gởi 5 thông điệp phân biệt lên server </w:t>
@@ -4944,6 +5122,7 @@
       <w:pPr>
         <w:spacing w:after="0" w:line="259" w:lineRule="auto"/>
         <w:ind w:left="-5"/>
+        <w:jc w:val="both"/>
       </w:pPr>
       <w:r>
         <w:rPr>
@@ -4980,6 +5159,7 @@
       <w:pPr>
         <w:spacing w:after="4" w:line="249" w:lineRule="auto"/>
         <w:ind w:left="-5"/>
+        <w:jc w:val="both"/>
       </w:pPr>
       <w:r>
         <w:rPr>
@@ -4993,6 +5173,7 @@
       <w:pPr>
         <w:spacing w:after="4" w:line="249" w:lineRule="auto"/>
         <w:ind w:left="-5" w:right="6381"/>
+        <w:jc w:val="both"/>
       </w:pPr>
       <w:r>
         <w:rPr>
@@ -5066,12 +5247,14 @@
       <w:pPr>
         <w:spacing w:after="4" w:line="249" w:lineRule="auto"/>
         <w:ind w:left="-5" w:right="2781"/>
-      </w:pPr>
-      <w:r>
-        <w:rPr>
-          <w:rFonts w:ascii="Courier New" w:eastAsia="Courier New" w:hAnsi="Courier New" w:cs="Courier New"/>
-          <w:sz w:val="20"/>
-        </w:rPr>
+        <w:jc w:val="both"/>
+      </w:pPr>
+      <w:r>
+        <w:rPr>
+          <w:rFonts w:ascii="Courier New" w:eastAsia="Courier New" w:hAnsi="Courier New" w:cs="Courier New"/>
+          <w:sz w:val="20"/>
+        </w:rPr>
+        <w:lastRenderedPageBreak/>
         <w:t xml:space="preserve">    server.SendTo(</w:t>
       </w:r>
       <w:r>
@@ -5139,6 +5322,7 @@
       <w:pPr>
         <w:spacing w:after="4" w:line="249" w:lineRule="auto"/>
         <w:ind w:left="-5" w:right="2181"/>
+        <w:jc w:val="both"/>
       </w:pPr>
       <w:r>
         <w:rPr>
@@ -5182,6 +5366,7 @@
       <w:pPr>
         <w:spacing w:after="4" w:line="249" w:lineRule="auto"/>
         <w:ind w:left="-5"/>
+        <w:jc w:val="both"/>
       </w:pPr>
       <w:r>
         <w:rPr>
@@ -5210,6 +5395,7 @@
       <w:pPr>
         <w:spacing w:after="4" w:line="249" w:lineRule="auto"/>
         <w:ind w:left="-5"/>
+        <w:jc w:val="both"/>
       </w:pPr>
       <w:r>
         <w:rPr>
@@ -5223,6 +5409,7 @@
       <w:pPr>
         <w:spacing w:after="0" w:line="259" w:lineRule="auto"/>
         <w:ind w:left="-5"/>
+        <w:jc w:val="both"/>
       </w:pPr>
       <w:r>
         <w:rPr>
@@ -5274,6 +5461,7 @@
       <w:pPr>
         <w:spacing w:after="4" w:line="249" w:lineRule="auto"/>
         <w:ind w:left="-5"/>
+        <w:jc w:val="both"/>
       </w:pPr>
       <w:r>
         <w:rPr>
@@ -5287,6 +5475,7 @@
       <w:pPr>
         <w:spacing w:after="0" w:line="240" w:lineRule="auto"/>
         <w:ind w:left="0" w:right="1820" w:firstLine="0"/>
+        <w:jc w:val="both"/>
       </w:pPr>
       <w:r>
         <w:rPr>
@@ -5330,6 +5519,7 @@
       <w:pPr>
         <w:spacing w:after="63" w:line="249" w:lineRule="auto"/>
         <w:ind w:left="-5"/>
+        <w:jc w:val="both"/>
       </w:pPr>
       <w:r>
         <w:rPr>
@@ -5343,6 +5533,7 @@
       <w:pPr>
         <w:spacing w:after="286" w:line="249" w:lineRule="auto"/>
         <w:ind w:left="-5"/>
+        <w:jc w:val="both"/>
       </w:pPr>
       <w:r>
         <w:rPr>
@@ -5360,6 +5551,7 @@
         <w:pStyle w:val="Heading4"/>
         <w:spacing w:after="0" w:line="500" w:lineRule="auto"/>
         <w:ind w:left="-5" w:right="6358"/>
+        <w:jc w:val="both"/>
       </w:pPr>
       <w:bookmarkStart w:id="26" w:name="_Toc22790"/>
       <w:r>
@@ -5383,6 +5575,7 @@
       <w:pPr>
         <w:spacing w:after="0" w:line="500" w:lineRule="auto"/>
         <w:ind w:left="-5" w:right="6358"/>
+        <w:jc w:val="both"/>
       </w:pPr>
       <w:r>
         <w:t xml:space="preserve">Chạy chương trình server: </w:t>
@@ -5392,7 +5585,7 @@
       <w:pPr>
         <w:spacing w:after="202" w:line="259" w:lineRule="auto"/>
         <w:ind w:left="0" w:right="70" w:firstLine="0"/>
-        <w:jc w:val="right"/>
+        <w:jc w:val="both"/>
       </w:pPr>
       <w:r>
         <w:rPr>
@@ -5439,6 +5632,7 @@
     <w:p>
       <w:pPr>
         <w:ind w:left="-5" w:right="112"/>
+        <w:jc w:val="both"/>
       </w:pPr>
       <w:r>
         <w:t xml:space="preserve">Chạy chương trình client: </w:t>
@@ -5448,12 +5642,13 @@
       <w:pPr>
         <w:spacing w:line="259" w:lineRule="auto"/>
         <w:ind w:left="0" w:right="70" w:firstLine="0"/>
-        <w:jc w:val="right"/>
+        <w:jc w:val="both"/>
       </w:pPr>
       <w:r>
         <w:rPr>
           <w:noProof/>
         </w:rPr>
+        <w:lastRenderedPageBreak/>
         <w:drawing>
           <wp:inline distT="0" distB="0" distL="0" distR="0" wp14:anchorId="6A9FF77D" wp14:editId="15E663BC">
             <wp:extent cx="6327776" cy="3197225"/>
@@ -5496,6 +5691,7 @@
       <w:pPr>
         <w:pStyle w:val="Heading4"/>
         <w:ind w:left="-5"/>
+        <w:jc w:val="both"/>
       </w:pPr>
       <w:bookmarkStart w:id="27" w:name="_Toc22791"/>
       <w:r>
@@ -5536,6 +5732,7 @@
     <w:p>
       <w:pPr>
         <w:ind w:left="720" w:right="112" w:hanging="360"/>
+        <w:jc w:val="both"/>
       </w:pPr>
       <w:r>
         <w:t>2)</w:t>
@@ -5553,6 +5750,7 @@
     <w:p>
       <w:pPr>
         <w:ind w:left="370" w:right="112"/>
+        <w:jc w:val="both"/>
       </w:pPr>
       <w:r>
         <w:t xml:space="preserve"> </w:t>
@@ -5565,6 +5763,7 @@
       <w:pPr>
         <w:spacing w:after="281"/>
         <w:ind w:left="370" w:right="112"/>
+        <w:jc w:val="both"/>
       </w:pPr>
       <w:r>
         <w:t xml:space="preserve"> .......................................................................................................................</w:t>
@@ -5577,6 +5776,7 @@
       <w:pPr>
         <w:pStyle w:val="Heading2"/>
         <w:ind w:left="-5" w:right="63"/>
+        <w:jc w:val="both"/>
       </w:pPr>
       <w:bookmarkStart w:id="28" w:name="_Toc22792"/>
       <w:r>
@@ -5642,6 +5842,7 @@
       <w:pPr>
         <w:pStyle w:val="Heading4"/>
         <w:ind w:left="-5"/>
+        <w:jc w:val="both"/>
       </w:pPr>
       <w:bookmarkStart w:id="29" w:name="_Toc22793"/>
       <w:r>
@@ -5701,6 +5902,7 @@
       <w:pPr>
         <w:spacing w:after="245"/>
         <w:ind w:left="-5" w:right="112"/>
+        <w:jc w:val="both"/>
       </w:pPr>
       <w:r>
         <w:t xml:space="preserve">Khi gởi dữ liệu bằng giao thức UDP với các chương trình UDP đơn giản ở trên, nếu dữ liệu không đến được tới đích </w:t>
@@ -5736,6 +5938,7 @@
       <w:pPr>
         <w:spacing w:after="89" w:line="259" w:lineRule="auto"/>
         <w:ind w:left="-5" w:right="1090"/>
+        <w:jc w:val="both"/>
       </w:pPr>
       <w:r>
         <w:rPr>
@@ -5824,12 +6027,14 @@
       <w:pPr>
         <w:spacing w:after="1" w:line="360" w:lineRule="auto"/>
         <w:ind w:left="-5" w:right="7592"/>
-      </w:pPr>
-      <w:r>
-        <w:rPr>
-          <w:rFonts w:ascii="Courier New" w:eastAsia="Courier New" w:hAnsi="Courier New" w:cs="Courier New"/>
-          <w:sz w:val="19"/>
-        </w:rPr>
+        <w:jc w:val="both"/>
+      </w:pPr>
+      <w:r>
+        <w:rPr>
+          <w:rFonts w:ascii="Courier New" w:eastAsia="Courier New" w:hAnsi="Courier New" w:cs="Courier New"/>
+          <w:sz w:val="19"/>
+        </w:rPr>
+        <w:lastRenderedPageBreak/>
         <w:t xml:space="preserve">    {         </w:t>
       </w:r>
       <w:r>
@@ -5897,6 +6102,7 @@
       <w:pPr>
         <w:spacing w:after="89" w:line="259" w:lineRule="auto"/>
         <w:ind w:left="-5" w:right="1090"/>
+        <w:jc w:val="both"/>
       </w:pPr>
       <w:r>
         <w:rPr>
@@ -5910,6 +6116,7 @@
       <w:pPr>
         <w:spacing w:after="0" w:line="361" w:lineRule="auto"/>
         <w:ind w:left="-5" w:right="2231"/>
+        <w:jc w:val="both"/>
       </w:pPr>
       <w:r>
         <w:rPr>
@@ -5961,6 +6168,7 @@
       <w:pPr>
         <w:spacing w:after="89" w:line="259" w:lineRule="auto"/>
         <w:ind w:left="-5" w:right="1090"/>
+        <w:jc w:val="both"/>
       </w:pPr>
       <w:r>
         <w:rPr>
@@ -5974,6 +6182,7 @@
       <w:pPr>
         <w:spacing w:after="3" w:line="359" w:lineRule="auto"/>
         <w:ind w:left="-5" w:right="1090"/>
+        <w:jc w:val="both"/>
       </w:pPr>
       <w:r>
         <w:rPr>
@@ -6039,6 +6248,7 @@
       <w:pPr>
         <w:spacing w:after="89" w:line="259" w:lineRule="auto"/>
         <w:ind w:left="-5" w:right="1090"/>
+        <w:jc w:val="both"/>
       </w:pPr>
       <w:r>
         <w:rPr>
@@ -6067,6 +6277,7 @@
       <w:pPr>
         <w:spacing w:after="89" w:line="259" w:lineRule="auto"/>
         <w:ind w:left="-5" w:right="1090"/>
+        <w:jc w:val="both"/>
       </w:pPr>
       <w:r>
         <w:rPr>
@@ -6080,6 +6291,7 @@
       <w:pPr>
         <w:spacing w:after="90" w:line="259" w:lineRule="auto"/>
         <w:ind w:left="-5"/>
+        <w:jc w:val="both"/>
       </w:pPr>
       <w:r>
         <w:rPr>
@@ -6123,13 +6335,13 @@
       <w:pPr>
         <w:spacing w:after="0" w:line="361" w:lineRule="auto"/>
         <w:ind w:left="-5" w:right="7251"/>
-      </w:pPr>
-      <w:r>
-        <w:rPr>
-          <w:rFonts w:ascii="Courier New" w:eastAsia="Courier New" w:hAnsi="Courier New" w:cs="Courier New"/>
-          <w:sz w:val="19"/>
-        </w:rPr>
-        <w:lastRenderedPageBreak/>
+        <w:jc w:val="both"/>
+      </w:pPr>
+      <w:r>
+        <w:rPr>
+          <w:rFonts w:ascii="Courier New" w:eastAsia="Courier New" w:hAnsi="Courier New" w:cs="Courier New"/>
+          <w:sz w:val="19"/>
+        </w:rPr>
         <w:t xml:space="preserve">            {                 recv = 0; </w:t>
       </w:r>
     </w:p>
@@ -6137,6 +6349,7 @@
       <w:pPr>
         <w:spacing w:after="0" w:line="361" w:lineRule="auto"/>
         <w:ind w:left="-5" w:right="7252"/>
+        <w:jc w:val="both"/>
       </w:pPr>
       <w:r>
         <w:rPr>
@@ -6165,6 +6378,7 @@
       <w:pPr>
         <w:spacing w:after="89" w:line="259" w:lineRule="auto"/>
         <w:ind w:left="-5" w:right="1090"/>
+        <w:jc w:val="both"/>
       </w:pPr>
       <w:r>
         <w:rPr>
@@ -6178,6 +6392,7 @@
       <w:pPr>
         <w:spacing w:after="90" w:line="259" w:lineRule="auto"/>
         <w:ind w:left="-5" w:right="6779"/>
+        <w:jc w:val="both"/>
       </w:pPr>
       <w:r>
         <w:rPr>
@@ -6206,6 +6421,7 @@
       <w:pPr>
         <w:spacing w:after="0" w:line="361" w:lineRule="auto"/>
         <w:ind w:left="-5" w:right="6680"/>
+        <w:jc w:val="both"/>
       </w:pPr>
       <w:r>
         <w:rPr>
@@ -6249,6 +6465,7 @@
       <w:pPr>
         <w:spacing w:after="1" w:line="360" w:lineRule="auto"/>
         <w:ind w:left="-5" w:right="6779"/>
+        <w:jc w:val="both"/>
       </w:pPr>
       <w:r>
         <w:rPr>
@@ -6277,6 +6494,7 @@
       <w:pPr>
         <w:spacing w:after="89" w:line="259" w:lineRule="auto"/>
         <w:ind w:left="-5" w:right="1090"/>
+        <w:jc w:val="both"/>
       </w:pPr>
       <w:r>
         <w:rPr>
@@ -6290,6 +6508,7 @@
       <w:pPr>
         <w:spacing w:after="89" w:line="259" w:lineRule="auto"/>
         <w:ind w:left="-5" w:right="1090"/>
+        <w:jc w:val="both"/>
       </w:pPr>
       <w:r>
         <w:rPr>
@@ -6303,6 +6522,7 @@
       <w:pPr>
         <w:spacing w:after="89" w:line="259" w:lineRule="auto"/>
         <w:ind w:left="-5" w:right="1090"/>
+        <w:jc w:val="both"/>
       </w:pPr>
       <w:r>
         <w:rPr>
@@ -6316,6 +6536,7 @@
       <w:pPr>
         <w:spacing w:after="164" w:line="259" w:lineRule="auto"/>
         <w:ind w:left="-5" w:right="1090"/>
+        <w:jc w:val="both"/>
       </w:pPr>
       <w:r>
         <w:rPr>
@@ -6329,6 +6550,7 @@
       <w:pPr>
         <w:spacing w:after="242" w:line="259" w:lineRule="auto"/>
         <w:ind w:left="0" w:firstLine="0"/>
+        <w:jc w:val="both"/>
       </w:pPr>
       <w:r>
         <w:t xml:space="preserve"> </w:t>
@@ -6338,6 +6560,7 @@
       <w:pPr>
         <w:spacing w:after="133"/>
         <w:ind w:left="-5" w:right="112"/>
+        <w:jc w:val="both"/>
       </w:pPr>
       <w:r>
         <w:t xml:space="preserve">Viết lại class điều khiển việc gởi và nhận dữ liệu ngăn cản mất gói tin </w:t>
@@ -6347,6 +6570,7 @@
       <w:pPr>
         <w:spacing w:after="89" w:line="259" w:lineRule="auto"/>
         <w:ind w:left="-5" w:right="1090"/>
+        <w:jc w:val="both"/>
       </w:pPr>
       <w:r>
         <w:rPr>
@@ -6368,6 +6592,7 @@
       <w:pPr>
         <w:spacing w:after="89" w:line="259" w:lineRule="auto"/>
         <w:ind w:left="-5" w:right="1090"/>
+        <w:jc w:val="both"/>
       </w:pPr>
       <w:r>
         <w:rPr>
@@ -6381,6 +6606,7 @@
       <w:pPr>
         <w:spacing w:after="0" w:line="361" w:lineRule="auto"/>
         <w:ind w:left="-5" w:right="5882"/>
+        <w:jc w:val="both"/>
       </w:pPr>
       <w:r>
         <w:rPr>
@@ -6424,6 +6650,7 @@
       <w:pPr>
         <w:spacing w:after="90" w:line="259" w:lineRule="auto"/>
         <w:ind w:left="-5"/>
+        <w:jc w:val="both"/>
       </w:pPr>
       <w:r>
         <w:rPr>
@@ -6512,6 +6739,7 @@
       <w:pPr>
         <w:spacing w:after="90" w:line="259" w:lineRule="auto"/>
         <w:ind w:left="-5"/>
+        <w:jc w:val="both"/>
       </w:pPr>
       <w:r>
         <w:rPr>
@@ -6592,6 +6820,7 @@
       <w:pPr>
         <w:spacing w:after="90" w:line="259" w:lineRule="auto"/>
         <w:ind w:left="-5"/>
+        <w:jc w:val="both"/>
       </w:pPr>
       <w:r>
         <w:rPr>
@@ -6635,12 +6864,14 @@
       <w:pPr>
         <w:spacing w:after="89" w:line="259" w:lineRule="auto"/>
         <w:ind w:left="-5" w:right="1090"/>
-      </w:pPr>
-      <w:r>
-        <w:rPr>
-          <w:rFonts w:ascii="Courier New" w:eastAsia="Courier New" w:hAnsi="Courier New" w:cs="Courier New"/>
-          <w:sz w:val="19"/>
-        </w:rPr>
+        <w:jc w:val="both"/>
+      </w:pPr>
+      <w:r>
+        <w:rPr>
+          <w:rFonts w:ascii="Courier New" w:eastAsia="Courier New" w:hAnsi="Courier New" w:cs="Courier New"/>
+          <w:sz w:val="19"/>
+        </w:rPr>
+        <w:lastRenderedPageBreak/>
         <w:t xml:space="preserve">        </w:t>
       </w:r>
       <w:r>
@@ -6693,6 +6924,7 @@
       <w:pPr>
         <w:spacing w:after="89" w:line="259" w:lineRule="auto"/>
         <w:ind w:left="-5" w:right="1090"/>
+        <w:jc w:val="both"/>
       </w:pPr>
       <w:r>
         <w:rPr>
@@ -6721,6 +6953,7 @@
       <w:pPr>
         <w:spacing w:after="1" w:line="360" w:lineRule="auto"/>
         <w:ind w:left="-5" w:right="1090"/>
+        <w:jc w:val="both"/>
       </w:pPr>
       <w:r>
         <w:rPr>
@@ -6794,6 +7027,7 @@
       <w:pPr>
         <w:spacing w:after="89" w:line="259" w:lineRule="auto"/>
         <w:ind w:left="-5" w:right="1090"/>
+        <w:jc w:val="both"/>
       </w:pPr>
       <w:r>
         <w:rPr>
@@ -6837,6 +7071,7 @@
       <w:pPr>
         <w:spacing w:after="89" w:line="259" w:lineRule="auto"/>
         <w:ind w:left="-5" w:right="1090"/>
+        <w:jc w:val="both"/>
       </w:pPr>
       <w:r>
         <w:rPr>
@@ -6873,6 +7108,7 @@
       <w:pPr>
         <w:spacing w:after="0" w:line="360" w:lineRule="auto"/>
         <w:ind w:left="-5" w:right="2916"/>
+        <w:jc w:val="both"/>
       </w:pPr>
       <w:r>
         <w:rPr>
@@ -6976,6 +7212,7 @@
       <w:pPr>
         <w:spacing w:after="89" w:line="259" w:lineRule="auto"/>
         <w:ind w:left="-5" w:right="1090"/>
+        <w:jc w:val="both"/>
       </w:pPr>
       <w:r>
         <w:rPr>
@@ -6996,13 +7233,13 @@
       <w:pPr>
         <w:spacing w:after="89" w:line="259" w:lineRule="auto"/>
         <w:ind w:left="-5" w:right="1090"/>
-      </w:pPr>
-      <w:r>
-        <w:rPr>
-          <w:rFonts w:ascii="Courier New" w:eastAsia="Courier New" w:hAnsi="Courier New" w:cs="Courier New"/>
-          <w:sz w:val="19"/>
-        </w:rPr>
-        <w:lastRenderedPageBreak/>
+        <w:jc w:val="both"/>
+      </w:pPr>
+      <w:r>
+        <w:rPr>
+          <w:rFonts w:ascii="Courier New" w:eastAsia="Courier New" w:hAnsi="Courier New" w:cs="Courier New"/>
+          <w:sz w:val="19"/>
+        </w:rPr>
         <w:t xml:space="preserve">            stringData = </w:t>
       </w:r>
       <w:r>
@@ -7025,6 +7262,7 @@
       <w:pPr>
         <w:spacing w:after="89" w:line="259" w:lineRule="auto"/>
         <w:ind w:left="-5" w:right="1090"/>
+        <w:jc w:val="both"/>
       </w:pPr>
       <w:r>
         <w:rPr>
@@ -7053,6 +7291,7 @@
       <w:pPr>
         <w:spacing w:after="1" w:line="360" w:lineRule="auto"/>
         <w:ind w:left="-5" w:right="8505"/>
+        <w:jc w:val="both"/>
       </w:pPr>
       <w:r>
         <w:rPr>
@@ -7074,6 +7313,7 @@
       <w:pPr>
         <w:spacing w:after="89" w:line="259" w:lineRule="auto"/>
         <w:ind w:left="-5" w:right="1090"/>
+        <w:jc w:val="both"/>
       </w:pPr>
       <w:r>
         <w:rPr>
@@ -7087,6 +7327,7 @@
       <w:pPr>
         <w:spacing w:after="0" w:line="361" w:lineRule="auto"/>
         <w:ind w:left="-5" w:right="2101"/>
+        <w:jc w:val="both"/>
       </w:pPr>
       <w:r>
         <w:rPr>
@@ -7182,6 +7423,7 @@
       <w:pPr>
         <w:spacing w:after="89" w:line="259" w:lineRule="auto"/>
         <w:ind w:left="-5" w:right="1090"/>
+        <w:jc w:val="both"/>
       </w:pPr>
       <w:r>
         <w:rPr>
@@ -7195,6 +7437,7 @@
       <w:pPr>
         <w:spacing w:after="1" w:line="360" w:lineRule="auto"/>
         <w:ind w:left="-5" w:right="5651"/>
+        <w:jc w:val="both"/>
       </w:pPr>
       <w:r>
         <w:rPr>
@@ -7268,6 +7511,7 @@
       <w:pPr>
         <w:spacing w:after="2" w:line="359" w:lineRule="auto"/>
         <w:ind w:left="-5" w:right="1090"/>
+        <w:jc w:val="both"/>
       </w:pPr>
       <w:r>
         <w:rPr>
@@ -7311,6 +7555,7 @@
       <w:pPr>
         <w:spacing w:after="89" w:line="259" w:lineRule="auto"/>
         <w:ind w:left="-5" w:right="1090"/>
+        <w:jc w:val="both"/>
       </w:pPr>
       <w:r>
         <w:rPr>
@@ -7324,6 +7569,7 @@
       <w:pPr>
         <w:spacing w:after="89" w:line="259" w:lineRule="auto"/>
         <w:ind w:left="-5" w:right="1090"/>
+        <w:jc w:val="both"/>
       </w:pPr>
       <w:r>
         <w:rPr>
@@ -7352,6 +7598,7 @@
       <w:pPr>
         <w:spacing w:after="89" w:line="259" w:lineRule="auto"/>
         <w:ind w:left="-5" w:right="1090"/>
+        <w:jc w:val="both"/>
       </w:pPr>
       <w:r>
         <w:rPr>
@@ -7380,6 +7627,7 @@
       <w:pPr>
         <w:spacing w:after="1" w:line="360" w:lineRule="auto"/>
         <w:ind w:left="-5" w:right="8049"/>
+        <w:jc w:val="both"/>
       </w:pPr>
       <w:r>
         <w:rPr>
@@ -7401,6 +7649,7 @@
       <w:pPr>
         <w:spacing w:after="92" w:line="259" w:lineRule="auto"/>
         <w:ind w:left="-5" w:right="2101"/>
+        <w:jc w:val="both"/>
       </w:pPr>
       <w:r>
         <w:rPr>
@@ -7444,6 +7693,7 @@
       <w:pPr>
         <w:spacing w:after="89" w:line="259" w:lineRule="auto"/>
         <w:ind w:left="-5" w:right="1090"/>
+        <w:jc w:val="both"/>
       </w:pPr>
       <w:r>
         <w:rPr>
@@ -7457,6 +7707,7 @@
       <w:pPr>
         <w:spacing w:after="0" w:line="362" w:lineRule="auto"/>
         <w:ind w:left="-5" w:right="3031"/>
+        <w:jc w:val="both"/>
       </w:pPr>
       <w:r>
         <w:rPr>
@@ -7500,6 +7751,7 @@
       <w:pPr>
         <w:spacing w:after="89" w:line="259" w:lineRule="auto"/>
         <w:ind w:left="-5" w:right="1090"/>
+        <w:jc w:val="both"/>
       </w:pPr>
       <w:r>
         <w:rPr>
@@ -7513,12 +7765,14 @@
       <w:pPr>
         <w:pStyle w:val="Heading4"/>
         <w:ind w:left="-5"/>
+        <w:jc w:val="both"/>
       </w:pPr>
       <w:bookmarkStart w:id="30" w:name="_Toc22794"/>
       <w:r>
         <w:rPr>
           <w:u w:val="none"/>
         </w:rPr>
+        <w:lastRenderedPageBreak/>
         <w:t xml:space="preserve">III.7.2.  </w:t>
       </w:r>
       <w:r>
@@ -7536,6 +7790,7 @@
       <w:pPr>
         <w:spacing w:after="0" w:line="469" w:lineRule="auto"/>
         <w:ind w:left="-5" w:right="580"/>
+        <w:jc w:val="both"/>
       </w:pPr>
       <w:r>
         <w:t xml:space="preserve">Để test chương trình ta dùng hàm Sleep() trong vòng lặp While ở server để giả lập lỗi Chạy chương trình </w:t>
@@ -7548,13 +7803,12 @@
       <w:pPr>
         <w:spacing w:after="199" w:line="259" w:lineRule="auto"/>
         <w:ind w:left="0" w:right="70" w:firstLine="0"/>
-        <w:jc w:val="right"/>
+        <w:jc w:val="both"/>
       </w:pPr>
       <w:r>
         <w:rPr>
           <w:noProof/>
         </w:rPr>
-        <w:lastRenderedPageBreak/>
         <w:drawing>
           <wp:inline distT="0" distB="0" distL="0" distR="0" wp14:anchorId="428CD74C" wp14:editId="302C5AB3">
             <wp:extent cx="6327776" cy="3197225"/>
@@ -7596,6 +7850,7 @@
     <w:p>
       <w:pPr>
         <w:ind w:left="-5" w:right="112"/>
+        <w:jc w:val="both"/>
       </w:pPr>
       <w:r>
         <w:t xml:space="preserve">Chạy chương trình client: </w:t>
@@ -7605,12 +7860,13 @@
       <w:pPr>
         <w:spacing w:after="0" w:line="259" w:lineRule="auto"/>
         <w:ind w:left="0" w:right="70" w:firstLine="0"/>
-        <w:jc w:val="right"/>
+        <w:jc w:val="both"/>
       </w:pPr>
       <w:r>
         <w:rPr>
           <w:noProof/>
         </w:rPr>
+        <w:lastRenderedPageBreak/>
         <w:drawing>
           <wp:inline distT="0" distB="0" distL="0" distR="0" wp14:anchorId="30A04192" wp14:editId="0F004EE4">
             <wp:extent cx="6327776" cy="3197225"/>
@@ -7653,6 +7909,7 @@
       <w:pPr>
         <w:pStyle w:val="Heading4"/>
         <w:ind w:left="-5"/>
+        <w:jc w:val="both"/>
       </w:pPr>
       <w:bookmarkStart w:id="31" w:name="_Toc22795"/>
       <w:r>
@@ -7693,6 +7950,7 @@
     <w:p>
       <w:pPr>
         <w:ind w:left="720" w:right="112" w:hanging="360"/>
+        <w:jc w:val="both"/>
       </w:pPr>
       <w:r>
         <w:t>3)</w:t>
@@ -7714,7 +7972,6 @@
         <w:jc w:val="both"/>
       </w:pPr>
       <w:r>
-        <w:lastRenderedPageBreak/>
         <w:t xml:space="preserve"> </w:t>
       </w:r>
       <w:r>

</xml_diff>